<commit_message>
Verifikationsplan, Anwendungszenarien und Lastenheft
</commit_message>
<xml_diff>
--- a/Projektleitfaden/Anwendungsszenarien/20201802_Anwendungsszenarien.docx
+++ b/Projektleitfaden/Anwendungsszenarien/20201802_Anwendungsszenarien.docx
@@ -18,580 +18,7 @@
         </w:rPr>
       </w:pPr>
     </w:p>
-    <w:tbl>
-      <w:tblPr>
-        <w:tblStyle w:val="a"/>
-        <w:tblW w:w="9003" w:type="dxa"/>
-        <w:tblInd w:w="0" w:type="dxa"/>
-        <w:tblBorders>
-          <w:top w:val="single" w:sz="4" w:space="0" w:color="000000"/>
-          <w:left w:val="single" w:sz="4" w:space="0" w:color="000000"/>
-          <w:bottom w:val="single" w:sz="4" w:space="0" w:color="000000"/>
-          <w:right w:val="single" w:sz="4" w:space="0" w:color="000000"/>
-          <w:insideH w:val="single" w:sz="4" w:space="0" w:color="000000"/>
-          <w:insideV w:val="single" w:sz="4" w:space="0" w:color="000000"/>
-        </w:tblBorders>
-        <w:tblLayout w:type="fixed"/>
-        <w:tblLook w:val="0400" w:firstRow="0" w:lastRow="0" w:firstColumn="0" w:lastColumn="0" w:noHBand="0" w:noVBand="1"/>
-      </w:tblPr>
-      <w:tblGrid>
-        <w:gridCol w:w="7479"/>
-        <w:gridCol w:w="1524"/>
-      </w:tblGrid>
-      <w:tr>
-        <w:trPr>
-          <w:trHeight w:val="599"/>
-        </w:trPr>
-        <w:tc>
-          <w:tcPr>
-            <w:tcW w:w="9003" w:type="dxa"/>
-            <w:gridSpan w:val="2"/>
-            <w:tcBorders>
-              <w:top w:val="single" w:sz="4" w:space="0" w:color="000000"/>
-              <w:left w:val="single" w:sz="4" w:space="0" w:color="000000"/>
-              <w:bottom w:val="single" w:sz="4" w:space="0" w:color="000000"/>
-              <w:right w:val="single" w:sz="4" w:space="0" w:color="000000"/>
-            </w:tcBorders>
-            <w:shd w:val="clear" w:color="auto" w:fill="D9D9D9"/>
-          </w:tcPr>
-          <w:p>
-            <w:pPr>
-              <w:rPr>
-                <w:b/>
-                <w:sz w:val="28"/>
-                <w:szCs w:val="28"/>
-              </w:rPr>
-            </w:pPr>
-            <w:r>
-              <w:rPr>
-                <w:b/>
-                <w:sz w:val="28"/>
-                <w:szCs w:val="28"/>
-              </w:rPr>
-              <w:t>Produkt: Autonomes Logistik-Fahrzeug</w:t>
-            </w:r>
-          </w:p>
-        </w:tc>
-      </w:tr>
-      <w:tr>
-        <w:tc>
-          <w:tcPr>
-            <w:tcW w:w="7479" w:type="dxa"/>
-            <w:tcBorders>
-              <w:top w:val="single" w:sz="4" w:space="0" w:color="000000"/>
-              <w:left w:val="single" w:sz="4" w:space="0" w:color="000000"/>
-              <w:bottom w:val="single" w:sz="4" w:space="0" w:color="000000"/>
-              <w:right w:val="single" w:sz="4" w:space="0" w:color="000000"/>
-            </w:tcBorders>
-            <w:shd w:val="clear" w:color="auto" w:fill="FFFFFF"/>
-          </w:tcPr>
-          <w:p>
-            <w:pPr>
-              <w:rPr>
-                <w:sz w:val="24"/>
-                <w:szCs w:val="24"/>
-              </w:rPr>
-            </w:pPr>
-            <w:r>
-              <w:rPr>
-                <w:b/>
-                <w:sz w:val="24"/>
-                <w:szCs w:val="24"/>
-              </w:rPr>
-              <w:t>Anwendungsszenario: Systemstart und Prüfung</w:t>
-            </w:r>
-          </w:p>
-        </w:tc>
-        <w:tc>
-          <w:tcPr>
-            <w:tcW w:w="1524" w:type="dxa"/>
-            <w:tcBorders>
-              <w:top w:val="single" w:sz="4" w:space="0" w:color="000000"/>
-              <w:left w:val="single" w:sz="4" w:space="0" w:color="000000"/>
-              <w:bottom w:val="single" w:sz="4" w:space="0" w:color="000000"/>
-              <w:right w:val="single" w:sz="4" w:space="0" w:color="000000"/>
-            </w:tcBorders>
-            <w:shd w:val="clear" w:color="auto" w:fill="FFFFFF"/>
-          </w:tcPr>
-          <w:p>
-            <w:pPr>
-              <w:rPr>
-                <w:sz w:val="24"/>
-                <w:szCs w:val="24"/>
-              </w:rPr>
-            </w:pPr>
-            <w:r>
-              <w:rPr>
-                <w:b/>
-                <w:sz w:val="24"/>
-                <w:szCs w:val="24"/>
-              </w:rPr>
-              <w:t>Nr. 1</w:t>
-            </w:r>
-          </w:p>
-        </w:tc>
-      </w:tr>
-      <w:tr>
-        <w:trPr>
-          <w:trHeight w:val="857"/>
-        </w:trPr>
-        <w:tc>
-          <w:tcPr>
-            <w:tcW w:w="9003" w:type="dxa"/>
-            <w:gridSpan w:val="2"/>
-            <w:tcBorders>
-              <w:top w:val="single" w:sz="4" w:space="0" w:color="000000"/>
-              <w:left w:val="single" w:sz="4" w:space="0" w:color="000000"/>
-              <w:bottom w:val="single" w:sz="4" w:space="0" w:color="000000"/>
-              <w:right w:val="single" w:sz="4" w:space="0" w:color="000000"/>
-            </w:tcBorders>
-            <w:shd w:val="clear" w:color="auto" w:fill="FFFFFF"/>
-          </w:tcPr>
-          <w:p>
-            <w:pPr>
-              <w:rPr>
-                <w:b/>
-                <w:sz w:val="24"/>
-                <w:szCs w:val="24"/>
-              </w:rPr>
-            </w:pPr>
-            <w:r>
-              <w:rPr>
-                <w:b/>
-                <w:sz w:val="24"/>
-                <w:szCs w:val="24"/>
-              </w:rPr>
-              <w:t>Vorbedingung:</w:t>
-            </w:r>
-          </w:p>
-          <w:p>
-            <w:pPr>
-              <w:numPr>
-                <w:ilvl w:val="0"/>
-                <w:numId w:val="2"/>
-              </w:numPr>
-              <w:rPr>
-                <w:sz w:val="24"/>
-                <w:szCs w:val="24"/>
-              </w:rPr>
-            </w:pPr>
-            <w:r>
-              <w:rPr>
-                <w:sz w:val="24"/>
-                <w:szCs w:val="24"/>
-              </w:rPr>
-              <w:t>Handbetrieb</w:t>
-            </w:r>
-          </w:p>
-          <w:p>
-            <w:pPr>
-              <w:numPr>
-                <w:ilvl w:val="0"/>
-                <w:numId w:val="2"/>
-              </w:numPr>
-              <w:rPr>
-                <w:sz w:val="24"/>
-                <w:szCs w:val="24"/>
-              </w:rPr>
-            </w:pPr>
-            <w:proofErr w:type="spellStart"/>
-            <w:r>
-              <w:rPr>
-                <w:sz w:val="24"/>
-                <w:szCs w:val="24"/>
-              </w:rPr>
-              <w:t>Reset</w:t>
-            </w:r>
-            <w:proofErr w:type="spellEnd"/>
-          </w:p>
-          <w:p>
-            <w:pPr>
-              <w:rPr>
-                <w:b/>
-                <w:sz w:val="24"/>
-                <w:szCs w:val="24"/>
-              </w:rPr>
-            </w:pPr>
-            <w:r>
-              <w:rPr>
-                <w:b/>
-                <w:sz w:val="24"/>
-                <w:szCs w:val="24"/>
-              </w:rPr>
-              <w:t>Systemverhalten:</w:t>
-            </w:r>
-          </w:p>
-          <w:p>
-            <w:pPr>
-              <w:numPr>
-                <w:ilvl w:val="0"/>
-                <w:numId w:val="6"/>
-              </w:numPr>
-              <w:rPr>
-                <w:sz w:val="24"/>
-                <w:szCs w:val="24"/>
-              </w:rPr>
-            </w:pPr>
-            <w:r>
-              <w:rPr>
-                <w:sz w:val="24"/>
-                <w:szCs w:val="24"/>
-              </w:rPr>
-              <w:t>Für die Aufgabe relevante System werden hochgefahren</w:t>
-            </w:r>
-          </w:p>
-          <w:p>
-            <w:pPr>
-              <w:numPr>
-                <w:ilvl w:val="0"/>
-                <w:numId w:val="6"/>
-              </w:numPr>
-              <w:rPr>
-                <w:sz w:val="24"/>
-                <w:szCs w:val="24"/>
-              </w:rPr>
-            </w:pPr>
-            <w:r>
-              <w:rPr>
-                <w:sz w:val="24"/>
-                <w:szCs w:val="24"/>
-              </w:rPr>
-              <w:t>Statusmeldung nach Abschluss des Systemstarts</w:t>
-            </w:r>
-          </w:p>
-          <w:p>
-            <w:pPr>
-              <w:rPr>
-                <w:b/>
-                <w:sz w:val="24"/>
-                <w:szCs w:val="24"/>
-              </w:rPr>
-            </w:pPr>
-            <w:r>
-              <w:rPr>
-                <w:b/>
-                <w:sz w:val="24"/>
-                <w:szCs w:val="24"/>
-              </w:rPr>
-              <w:t>Nachbedingung:</w:t>
-            </w:r>
-          </w:p>
-          <w:p>
-            <w:pPr>
-              <w:numPr>
-                <w:ilvl w:val="0"/>
-                <w:numId w:val="6"/>
-              </w:numPr>
-              <w:rPr>
-                <w:sz w:val="24"/>
-                <w:szCs w:val="24"/>
-              </w:rPr>
-            </w:pPr>
-            <w:r>
-              <w:rPr>
-                <w:sz w:val="24"/>
-                <w:szCs w:val="24"/>
-              </w:rPr>
-              <w:t>Alf ist im Sinne der Aufgabe Betriebsbereit</w:t>
-            </w:r>
-          </w:p>
-          <w:p>
-            <w:pPr>
-              <w:numPr>
-                <w:ilvl w:val="0"/>
-                <w:numId w:val="6"/>
-              </w:numPr>
-              <w:rPr>
-                <w:sz w:val="24"/>
-                <w:szCs w:val="24"/>
-              </w:rPr>
-            </w:pPr>
-            <w:bookmarkStart w:id="0" w:name="_heading=h.gjdgxs" w:colFirst="0" w:colLast="0"/>
-            <w:bookmarkEnd w:id="0"/>
-            <w:r>
-              <w:rPr>
-                <w:sz w:val="24"/>
-                <w:szCs w:val="24"/>
-              </w:rPr>
-              <w:t xml:space="preserve">Erneuter Versuch des </w:t>
-            </w:r>
-            <w:proofErr w:type="gramStart"/>
-            <w:r>
-              <w:rPr>
-                <w:sz w:val="24"/>
-                <w:szCs w:val="24"/>
-              </w:rPr>
-              <w:t>Systemstarts</w:t>
-            </w:r>
-            <w:proofErr w:type="gramEnd"/>
-            <w:r>
-              <w:rPr>
-                <w:sz w:val="24"/>
-                <w:szCs w:val="24"/>
-              </w:rPr>
-              <w:t xml:space="preserve"> wenn Fehler auftritt, sonst Interaktion mit Mensch/Nutzer</w:t>
-            </w:r>
-          </w:p>
-        </w:tc>
-      </w:tr>
-    </w:tbl>
     <w:p/>
-    <w:tbl>
-      <w:tblPr>
-        <w:tblStyle w:val="a0"/>
-        <w:tblW w:w="9003" w:type="dxa"/>
-        <w:tblInd w:w="0" w:type="dxa"/>
-        <w:tblBorders>
-          <w:top w:val="single" w:sz="4" w:space="0" w:color="000000"/>
-          <w:left w:val="single" w:sz="4" w:space="0" w:color="000000"/>
-          <w:bottom w:val="single" w:sz="4" w:space="0" w:color="000000"/>
-          <w:right w:val="single" w:sz="4" w:space="0" w:color="000000"/>
-          <w:insideH w:val="single" w:sz="4" w:space="0" w:color="000000"/>
-          <w:insideV w:val="single" w:sz="4" w:space="0" w:color="000000"/>
-        </w:tblBorders>
-        <w:tblLayout w:type="fixed"/>
-        <w:tblLook w:val="0400" w:firstRow="0" w:lastRow="0" w:firstColumn="0" w:lastColumn="0" w:noHBand="0" w:noVBand="1"/>
-      </w:tblPr>
-      <w:tblGrid>
-        <w:gridCol w:w="7479"/>
-        <w:gridCol w:w="1524"/>
-      </w:tblGrid>
-      <w:tr>
-        <w:trPr>
-          <w:trHeight w:val="502"/>
-        </w:trPr>
-        <w:tc>
-          <w:tcPr>
-            <w:tcW w:w="9003" w:type="dxa"/>
-            <w:gridSpan w:val="2"/>
-            <w:tcBorders>
-              <w:top w:val="single" w:sz="4" w:space="0" w:color="000000"/>
-              <w:left w:val="single" w:sz="4" w:space="0" w:color="000000"/>
-              <w:bottom w:val="single" w:sz="4" w:space="0" w:color="000000"/>
-              <w:right w:val="single" w:sz="4" w:space="0" w:color="000000"/>
-            </w:tcBorders>
-            <w:shd w:val="clear" w:color="auto" w:fill="D9D9D9"/>
-          </w:tcPr>
-          <w:p>
-            <w:pPr>
-              <w:rPr>
-                <w:b/>
-                <w:sz w:val="28"/>
-                <w:szCs w:val="28"/>
-              </w:rPr>
-            </w:pPr>
-            <w:r>
-              <w:rPr>
-                <w:b/>
-                <w:sz w:val="28"/>
-                <w:szCs w:val="28"/>
-              </w:rPr>
-              <w:t>Produkt: Autonomes Logistik-Fahrzeug</w:t>
-            </w:r>
-          </w:p>
-        </w:tc>
-      </w:tr>
-      <w:tr>
-        <w:tc>
-          <w:tcPr>
-            <w:tcW w:w="7479" w:type="dxa"/>
-            <w:tcBorders>
-              <w:top w:val="single" w:sz="4" w:space="0" w:color="000000"/>
-              <w:left w:val="single" w:sz="4" w:space="0" w:color="000000"/>
-              <w:bottom w:val="single" w:sz="4" w:space="0" w:color="000000"/>
-              <w:right w:val="single" w:sz="4" w:space="0" w:color="000000"/>
-            </w:tcBorders>
-            <w:shd w:val="clear" w:color="auto" w:fill="FFFFFF"/>
-          </w:tcPr>
-          <w:p>
-            <w:pPr>
-              <w:rPr>
-                <w:sz w:val="24"/>
-                <w:szCs w:val="24"/>
-              </w:rPr>
-            </w:pPr>
-            <w:r>
-              <w:rPr>
-                <w:b/>
-                <w:sz w:val="24"/>
-                <w:szCs w:val="24"/>
-              </w:rPr>
-              <w:t>Anwen</w:t>
-            </w:r>
-            <w:r>
-              <w:rPr>
-                <w:b/>
-                <w:sz w:val="24"/>
-                <w:szCs w:val="24"/>
-              </w:rPr>
-              <w:t>dungsszenario: Lokalisieren ohne</w:t>
-            </w:r>
-            <w:r>
-              <w:rPr>
-                <w:b/>
-                <w:sz w:val="24"/>
-                <w:szCs w:val="24"/>
-              </w:rPr>
-              <w:t xml:space="preserve"> Karte</w:t>
-            </w:r>
-          </w:p>
-        </w:tc>
-        <w:tc>
-          <w:tcPr>
-            <w:tcW w:w="1524" w:type="dxa"/>
-            <w:tcBorders>
-              <w:top w:val="single" w:sz="4" w:space="0" w:color="000000"/>
-              <w:left w:val="single" w:sz="4" w:space="0" w:color="000000"/>
-              <w:bottom w:val="single" w:sz="4" w:space="0" w:color="000000"/>
-              <w:right w:val="single" w:sz="4" w:space="0" w:color="000000"/>
-            </w:tcBorders>
-            <w:shd w:val="clear" w:color="auto" w:fill="FFFFFF"/>
-          </w:tcPr>
-          <w:p>
-            <w:pPr>
-              <w:rPr>
-                <w:sz w:val="24"/>
-                <w:szCs w:val="24"/>
-              </w:rPr>
-            </w:pPr>
-            <w:r>
-              <w:rPr>
-                <w:b/>
-                <w:sz w:val="24"/>
-                <w:szCs w:val="24"/>
-              </w:rPr>
-              <w:t>Nr. 2</w:t>
-            </w:r>
-          </w:p>
-        </w:tc>
-      </w:tr>
-      <w:tr>
-        <w:trPr>
-          <w:trHeight w:val="857"/>
-        </w:trPr>
-        <w:tc>
-          <w:tcPr>
-            <w:tcW w:w="9003" w:type="dxa"/>
-            <w:gridSpan w:val="2"/>
-            <w:tcBorders>
-              <w:top w:val="single" w:sz="4" w:space="0" w:color="000000"/>
-              <w:left w:val="single" w:sz="4" w:space="0" w:color="000000"/>
-              <w:bottom w:val="single" w:sz="4" w:space="0" w:color="000000"/>
-              <w:right w:val="single" w:sz="4" w:space="0" w:color="000000"/>
-            </w:tcBorders>
-            <w:shd w:val="clear" w:color="auto" w:fill="FFFFFF"/>
-          </w:tcPr>
-          <w:p>
-            <w:pPr>
-              <w:rPr>
-                <w:b/>
-                <w:sz w:val="24"/>
-                <w:szCs w:val="24"/>
-              </w:rPr>
-            </w:pPr>
-            <w:r>
-              <w:rPr>
-                <w:b/>
-                <w:sz w:val="24"/>
-                <w:szCs w:val="24"/>
-              </w:rPr>
-              <w:t>Vorbedingung:</w:t>
-            </w:r>
-          </w:p>
-          <w:p>
-            <w:pPr>
-              <w:numPr>
-                <w:ilvl w:val="0"/>
-                <w:numId w:val="17"/>
-              </w:numPr>
-              <w:rPr>
-                <w:sz w:val="24"/>
-                <w:szCs w:val="24"/>
-              </w:rPr>
-            </w:pPr>
-            <w:r>
-              <w:rPr>
-                <w:sz w:val="24"/>
-                <w:szCs w:val="24"/>
-              </w:rPr>
-              <w:t>Keine statische Karte vorhanden</w:t>
-            </w:r>
-          </w:p>
-          <w:p>
-            <w:pPr>
-              <w:rPr>
-                <w:b/>
-                <w:sz w:val="24"/>
-                <w:szCs w:val="24"/>
-              </w:rPr>
-            </w:pPr>
-            <w:r>
-              <w:rPr>
-                <w:b/>
-                <w:sz w:val="24"/>
-                <w:szCs w:val="24"/>
-              </w:rPr>
-              <w:t>Systemverhalten:</w:t>
-            </w:r>
-          </w:p>
-          <w:p>
-            <w:pPr>
-              <w:numPr>
-                <w:ilvl w:val="0"/>
-                <w:numId w:val="13"/>
-              </w:numPr>
-              <w:rPr>
-                <w:sz w:val="24"/>
-                <w:szCs w:val="24"/>
-              </w:rPr>
-            </w:pPr>
-            <w:r>
-              <w:rPr>
-                <w:sz w:val="24"/>
-                <w:szCs w:val="24"/>
-              </w:rPr>
-              <w:t>Der Roboter nimmt seine Umgebung auf und lokalisiert sich in dieser</w:t>
-            </w:r>
-          </w:p>
-          <w:p>
-            <w:pPr>
-              <w:rPr>
-                <w:b/>
-                <w:sz w:val="24"/>
-                <w:szCs w:val="24"/>
-              </w:rPr>
-            </w:pPr>
-            <w:r>
-              <w:rPr>
-                <w:b/>
-                <w:sz w:val="24"/>
-                <w:szCs w:val="24"/>
-              </w:rPr>
-              <w:t>Nachbedingung:</w:t>
-            </w:r>
-          </w:p>
-          <w:p>
-            <w:pPr>
-              <w:numPr>
-                <w:ilvl w:val="0"/>
-                <w:numId w:val="20"/>
-              </w:numPr>
-              <w:rPr>
-                <w:sz w:val="24"/>
-                <w:szCs w:val="24"/>
-              </w:rPr>
-            </w:pPr>
-            <w:r>
-              <w:rPr>
-                <w:sz w:val="24"/>
-                <w:szCs w:val="24"/>
-              </w:rPr>
-              <w:t>Statische Karte vorhanden</w:t>
-            </w:r>
-          </w:p>
-        </w:tc>
-      </w:tr>
-    </w:tbl>
     <w:p/>
     <w:tbl>
       <w:tblPr>
@@ -717,7 +144,15 @@
                 <w:sz w:val="24"/>
                 <w:szCs w:val="24"/>
               </w:rPr>
-              <w:t>Nr. 3</w:t>
+              <w:t xml:space="preserve">Nr. </w:t>
+            </w:r>
+            <w:r>
+              <w:rPr>
+                <w:b/>
+                <w:sz w:val="24"/>
+                <w:szCs w:val="24"/>
+              </w:rPr>
+              <w:t>1</w:t>
             </w:r>
           </w:p>
         </w:tc>
@@ -772,7 +207,28 @@
                 <w:sz w:val="24"/>
                 <w:szCs w:val="24"/>
               </w:rPr>
-              <w:t>Karte von D3 Gebäude vorhanden</w:t>
+              <w:t>Eine statische Karte vom</w:t>
+            </w:r>
+            <w:r>
+              <w:rPr>
+                <w:sz w:val="24"/>
+                <w:szCs w:val="24"/>
+              </w:rPr>
+              <w:t xml:space="preserve"> D3 Gebäude </w:t>
+            </w:r>
+            <w:r>
+              <w:rPr>
+                <w:sz w:val="24"/>
+                <w:szCs w:val="24"/>
+              </w:rPr>
+              <w:t xml:space="preserve">ist </w:t>
+            </w:r>
+            <w:r>
+              <w:rPr>
+                <w:sz w:val="24"/>
+                <w:szCs w:val="24"/>
+              </w:rPr>
+              <w:t>vorhanden</w:t>
             </w:r>
           </w:p>
           <w:p>
@@ -786,7 +242,6 @@
                 <w:szCs w:val="24"/>
               </w:rPr>
             </w:pPr>
-            <w:proofErr w:type="spellStart"/>
             <w:r>
               <w:rPr>
                 <w:sz w:val="24"/>
@@ -794,13 +249,12 @@
               </w:rPr>
               <w:t>Umgebungs</w:t>
             </w:r>
-            <w:proofErr w:type="spellEnd"/>
-            <w:r>
-              <w:rPr>
-                <w:sz w:val="24"/>
-                <w:szCs w:val="24"/>
-              </w:rPr>
-              <w:t xml:space="preserve"> erkennende Sensorik aktiv</w:t>
+            <w:r>
+              <w:rPr>
+                <w:sz w:val="24"/>
+                <w:szCs w:val="24"/>
+              </w:rPr>
+              <w:t>erkennende Sensorik aktiv</w:t>
             </w:r>
           </w:p>
           <w:p>
@@ -836,7 +290,6 @@
                 <w:sz w:val="24"/>
                 <w:szCs w:val="24"/>
               </w:rPr>
-              <w:lastRenderedPageBreak/>
               <w:t>ALF Position wird in Karte geschätzt</w:t>
             </w:r>
           </w:p>
@@ -883,51 +336,38 @@
                 <w:ilvl w:val="0"/>
                 <w:numId w:val="10"/>
               </w:numPr>
-              <w:spacing w:after="0"/>
               <w:rPr>
                 <w:sz w:val="24"/>
                 <w:szCs w:val="24"/>
               </w:rPr>
             </w:pPr>
-            <w:proofErr w:type="gramStart"/>
-            <w:r>
-              <w:rPr>
-                <w:sz w:val="24"/>
-                <w:szCs w:val="24"/>
-              </w:rPr>
-              <w:t>Kein Aktion</w:t>
-            </w:r>
-            <w:proofErr w:type="gramEnd"/>
-            <w:r>
-              <w:rPr>
-                <w:sz w:val="24"/>
-                <w:szCs w:val="24"/>
-              </w:rPr>
-              <w:t xml:space="preserve"> ohne Position</w:t>
-            </w:r>
-          </w:p>
-          <w:p>
-            <w:pPr>
-              <w:numPr>
-                <w:ilvl w:val="0"/>
-                <w:numId w:val="10"/>
-              </w:numPr>
-              <w:rPr>
-                <w:sz w:val="24"/>
-                <w:szCs w:val="24"/>
-              </w:rPr>
-            </w:pPr>
-            <w:r>
-              <w:rPr>
-                <w:sz w:val="24"/>
-                <w:szCs w:val="24"/>
-              </w:rPr>
-              <w:t>Bei Fehlerfall erneuter Versuch Position in Karte zu schätzen</w:t>
+            <w:r>
+              <w:rPr>
+                <w:sz w:val="24"/>
+                <w:szCs w:val="24"/>
+              </w:rPr>
+              <w:t>Bei Fehlerfall erneuter Versuch Pos</w:t>
+            </w:r>
+            <w:r>
+              <w:rPr>
+                <w:sz w:val="24"/>
+                <w:szCs w:val="24"/>
+              </w:rPr>
+              <w:t>e</w:t>
+            </w:r>
+            <w:r>
+              <w:rPr>
+                <w:sz w:val="24"/>
+                <w:szCs w:val="24"/>
+              </w:rPr>
+              <w:t xml:space="preserve"> in Karte zu schätzen</w:t>
             </w:r>
           </w:p>
         </w:tc>
       </w:tr>
     </w:tbl>
+    <w:p/>
+    <w:p/>
     <w:p/>
     <w:tbl>
       <w:tblPr>
@@ -1047,7 +487,15 @@
                 <w:sz w:val="24"/>
                 <w:szCs w:val="24"/>
               </w:rPr>
-              <w:t>Nr. 4</w:t>
+              <w:t xml:space="preserve">Nr. </w:t>
+            </w:r>
+            <w:r>
+              <w:rPr>
+                <w:b/>
+                <w:sz w:val="24"/>
+                <w:szCs w:val="24"/>
+              </w:rPr>
+              <w:t>2</w:t>
             </w:r>
           </w:p>
         </w:tc>
@@ -1103,7 +551,16 @@
                 <w:sz w:val="24"/>
                 <w:szCs w:val="24"/>
               </w:rPr>
-              <w:t>Lidar</w:t>
+              <w:t>Lid</w:t>
+            </w:r>
+            <w:bookmarkStart w:id="0" w:name="_GoBack"/>
+            <w:bookmarkEnd w:id="0"/>
+            <w:r>
+              <w:rPr>
+                <w:sz w:val="24"/>
+                <w:szCs w:val="24"/>
+              </w:rPr>
+              <w:t>ar</w:t>
             </w:r>
             <w:proofErr w:type="spellEnd"/>
             <w:r>
@@ -1111,7 +568,21 @@
                 <w:sz w:val="24"/>
                 <w:szCs w:val="24"/>
               </w:rPr>
+              <w:t>-Sensor</w:t>
+            </w:r>
+            <w:r>
+              <w:rPr>
+                <w:sz w:val="24"/>
+                <w:szCs w:val="24"/>
+              </w:rPr>
               <w:t xml:space="preserve"> ist in Betrieb</w:t>
+            </w:r>
+            <w:r>
+              <w:rPr>
+                <w:sz w:val="24"/>
+                <w:szCs w:val="24"/>
+              </w:rPr>
+              <w:t xml:space="preserve"> und entsprechende Message wird im ROS-Netzwerk veröffentlicht</w:t>
             </w:r>
           </w:p>
           <w:p>
@@ -1131,7 +602,35 @@
                 <w:sz w:val="24"/>
                 <w:szCs w:val="24"/>
               </w:rPr>
-              <w:t>Keine karte vorhanden</w:t>
+              <w:t>Keine</w:t>
+            </w:r>
+            <w:r>
+              <w:rPr>
+                <w:sz w:val="24"/>
+                <w:szCs w:val="24"/>
+              </w:rPr>
+              <w:t xml:space="preserve"> statische</w:t>
+            </w:r>
+            <w:r>
+              <w:rPr>
+                <w:sz w:val="24"/>
+                <w:szCs w:val="24"/>
+              </w:rPr>
+              <w:t xml:space="preserve"> </w:t>
+            </w:r>
+            <w:r>
+              <w:rPr>
+                <w:sz w:val="24"/>
+                <w:szCs w:val="24"/>
+              </w:rPr>
+              <w:t>K</w:t>
+            </w:r>
+            <w:r>
+              <w:rPr>
+                <w:sz w:val="24"/>
+                <w:szCs w:val="24"/>
+              </w:rPr>
+              <w:t>arte vorhanden</w:t>
             </w:r>
           </w:p>
           <w:p>
@@ -1150,7 +649,7 @@
                 <w:sz w:val="24"/>
                 <w:szCs w:val="24"/>
               </w:rPr>
-              <w:t>Unbekanntes Operationsgebiet</w:t>
+              <w:t>Das ALF befindet sich in unbekanntem Operationsgebiet</w:t>
             </w:r>
           </w:p>
           <w:p>
@@ -1174,7 +673,7 @@
             <w:pPr>
               <w:numPr>
                 <w:ilvl w:val="0"/>
-                <w:numId w:val="22"/>
+                <w:numId w:val="21"/>
               </w:numPr>
               <w:spacing w:after="0"/>
               <w:rPr>
@@ -1187,14 +686,14 @@
                 <w:sz w:val="24"/>
                 <w:szCs w:val="24"/>
               </w:rPr>
-              <w:t>ALF kartographiert und schätzt die Pose in der geschätzten Karte</w:t>
+              <w:t>Das ALF schätzt die Karte und lokalisiert sich anhand der vorhandenen Sensorik in eben jener</w:t>
             </w:r>
           </w:p>
           <w:p>
             <w:pPr>
               <w:numPr>
                 <w:ilvl w:val="0"/>
-                <w:numId w:val="22"/>
+                <w:numId w:val="21"/>
               </w:numPr>
               <w:rPr>
                 <w:sz w:val="24"/>
@@ -1206,31 +705,28 @@
                 <w:sz w:val="24"/>
                 <w:szCs w:val="24"/>
               </w:rPr>
-              <w:t>Notwendige Fahraufgaben werden ausgeführt</w:t>
-            </w:r>
-          </w:p>
-          <w:p>
-            <w:pPr>
-              <w:rPr>
-                <w:b/>
-                <w:sz w:val="24"/>
-                <w:szCs w:val="24"/>
-              </w:rPr>
-            </w:pPr>
-            <w:r>
-              <w:rPr>
-                <w:b/>
-                <w:sz w:val="24"/>
-                <w:szCs w:val="24"/>
-              </w:rPr>
-              <w:t>Nachbedingung:</w:t>
+              <w:t>Notwendige Fahrmanöver werden manuell, mit Zielvorgabe durch den Benutzer, o</w:t>
+            </w:r>
+            <w:r>
+              <w:rPr>
+                <w:sz w:val="24"/>
+                <w:szCs w:val="24"/>
+              </w:rPr>
+              <w:t>der ohne Zielvorgabe durch den B</w:t>
+            </w:r>
+            <w:r>
+              <w:rPr>
+                <w:sz w:val="24"/>
+                <w:szCs w:val="24"/>
+              </w:rPr>
+              <w:t>enutzer ausgeführt</w:t>
             </w:r>
           </w:p>
           <w:p>
             <w:pPr>
               <w:numPr>
                 <w:ilvl w:val="0"/>
-                <w:numId w:val="23"/>
+                <w:numId w:val="21"/>
               </w:numPr>
               <w:rPr>
                 <w:sz w:val="24"/>
@@ -1242,18 +738,73 @@
                 <w:sz w:val="24"/>
                 <w:szCs w:val="24"/>
               </w:rPr>
-              <w:t>Roboter lokalisiert sich anhand der Sensoren</w:t>
+              <w:t>Die statische Karte erweitert sich je nach Aktionsradius</w:t>
+            </w:r>
+          </w:p>
+          <w:p>
+            <w:pPr>
+              <w:rPr>
+                <w:b/>
+                <w:sz w:val="24"/>
+                <w:szCs w:val="24"/>
+              </w:rPr>
+            </w:pPr>
+            <w:r>
+              <w:rPr>
+                <w:b/>
+                <w:sz w:val="24"/>
+                <w:szCs w:val="24"/>
+              </w:rPr>
+              <w:t>Nachbedingung:</w:t>
+            </w:r>
+          </w:p>
+          <w:p>
+            <w:pPr>
+              <w:numPr>
+                <w:ilvl w:val="0"/>
+                <w:numId w:val="21"/>
+              </w:numPr>
+              <w:rPr>
+                <w:sz w:val="24"/>
+                <w:szCs w:val="24"/>
+              </w:rPr>
+            </w:pPr>
+            <w:r>
+              <w:rPr>
+                <w:sz w:val="24"/>
+                <w:szCs w:val="24"/>
+              </w:rPr>
+              <w:t xml:space="preserve">Das ALF speichert </w:t>
+            </w:r>
+            <w:r>
+              <w:rPr>
+                <w:sz w:val="24"/>
+                <w:szCs w:val="24"/>
+              </w:rPr>
+              <w:t xml:space="preserve">die Karte </w:t>
+            </w:r>
+            <w:r>
+              <w:rPr>
+                <w:sz w:val="24"/>
+                <w:szCs w:val="24"/>
+              </w:rPr>
+              <w:t>ab</w:t>
             </w:r>
           </w:p>
         </w:tc>
       </w:tr>
     </w:tbl>
     <w:p/>
+    <w:p/>
+    <w:p/>
+    <w:p/>
+    <w:p/>
+    <w:p/>
     <w:tbl>
       <w:tblPr>
         <w:tblStyle w:val="a3"/>
-        <w:tblW w:w="9003" w:type="dxa"/>
-        <w:tblInd w:w="0" w:type="dxa"/>
+        <w:tblW w:w="9007" w:type="dxa"/>
+        <w:tblInd w:w="-4" w:type="dxa"/>
         <w:tblBorders>
           <w:top w:val="single" w:sz="4" w:space="0" w:color="000000"/>
           <w:left w:val="single" w:sz="4" w:space="0" w:color="000000"/>
@@ -1266,7 +817,7 @@
         <w:tblLook w:val="0400" w:firstRow="0" w:lastRow="0" w:firstColumn="0" w:lastColumn="0" w:noHBand="0" w:noVBand="1"/>
       </w:tblPr>
       <w:tblGrid>
-        <w:gridCol w:w="7479"/>
+        <w:gridCol w:w="7483"/>
         <w:gridCol w:w="1524"/>
       </w:tblGrid>
       <w:tr>
@@ -1275,7 +826,7 @@
         </w:trPr>
         <w:tc>
           <w:tcPr>
-            <w:tcW w:w="9003" w:type="dxa"/>
+            <w:tcW w:w="9007" w:type="dxa"/>
             <w:gridSpan w:val="2"/>
             <w:tcBorders>
               <w:top w:val="single" w:sz="4" w:space="0" w:color="000000"/>
@@ -1307,7 +858,7 @@
       <w:tr>
         <w:tc>
           <w:tcPr>
-            <w:tcW w:w="7479" w:type="dxa"/>
+            <w:tcW w:w="7483" w:type="dxa"/>
             <w:tcBorders>
               <w:top w:val="single" w:sz="4" w:space="0" w:color="000000"/>
               <w:left w:val="single" w:sz="4" w:space="0" w:color="000000"/>
@@ -1329,15 +880,7 @@
                 <w:sz w:val="24"/>
                 <w:szCs w:val="24"/>
               </w:rPr>
-              <w:t xml:space="preserve">Anwendungsszenario: SLAM durch </w:t>
-            </w:r>
-            <w:r>
-              <w:rPr>
-                <w:b/>
-                <w:sz w:val="24"/>
-                <w:szCs w:val="24"/>
-              </w:rPr>
-              <w:t>Kinect</w:t>
+              <w:t>Anwendungsszenario: SLAM durch Kinect</w:t>
             </w:r>
           </w:p>
         </w:tc>
@@ -1365,15 +908,15 @@
                 <w:sz w:val="24"/>
                 <w:szCs w:val="24"/>
               </w:rPr>
-              <w:t>N</w:t>
-            </w:r>
-            <w:r>
-              <w:rPr>
-                <w:b/>
-                <w:sz w:val="24"/>
-                <w:szCs w:val="24"/>
-              </w:rPr>
-              <w:t>r. 5</w:t>
+              <w:t xml:space="preserve">Nr. </w:t>
+            </w:r>
+            <w:r>
+              <w:rPr>
+                <w:b/>
+                <w:sz w:val="24"/>
+                <w:szCs w:val="24"/>
+              </w:rPr>
+              <w:t>3</w:t>
             </w:r>
           </w:p>
         </w:tc>
@@ -1384,7 +927,7 @@
         </w:trPr>
         <w:tc>
           <w:tcPr>
-            <w:tcW w:w="9003" w:type="dxa"/>
+            <w:tcW w:w="9007" w:type="dxa"/>
             <w:gridSpan w:val="2"/>
             <w:tcBorders>
               <w:top w:val="single" w:sz="4" w:space="0" w:color="000000"/>
@@ -1423,14 +966,26 @@
                 <w:szCs w:val="24"/>
               </w:rPr>
             </w:pPr>
-            <w:bookmarkStart w:id="1" w:name="_GoBack"/>
-            <w:bookmarkEnd w:id="1"/>
-            <w:r>
-              <w:rPr>
-                <w:sz w:val="24"/>
-                <w:szCs w:val="24"/>
-              </w:rPr>
-              <w:t>Kinect-Kamera sind in Betrieb</w:t>
+            <w:r>
+              <w:rPr>
+                <w:sz w:val="24"/>
+                <w:szCs w:val="24"/>
+              </w:rPr>
+              <w:t>Kinect-Kamera</w:t>
+            </w:r>
+            <w:r>
+              <w:rPr>
+                <w:sz w:val="24"/>
+                <w:szCs w:val="24"/>
+              </w:rPr>
+              <w:t>s/Sensoren</w:t>
+            </w:r>
+            <w:r>
+              <w:rPr>
+                <w:sz w:val="24"/>
+                <w:szCs w:val="24"/>
+              </w:rPr>
+              <w:t xml:space="preserve"> sind in Betrieb</w:t>
             </w:r>
           </w:p>
           <w:p>
@@ -1450,7 +1005,21 @@
                 <w:sz w:val="24"/>
                 <w:szCs w:val="24"/>
               </w:rPr>
-              <w:t>Keine karte vorhanden</w:t>
+              <w:t>Keine</w:t>
+            </w:r>
+            <w:r>
+              <w:rPr>
+                <w:sz w:val="24"/>
+                <w:szCs w:val="24"/>
+              </w:rPr>
+              <w:t xml:space="preserve"> statische</w:t>
+            </w:r>
+            <w:r>
+              <w:rPr>
+                <w:sz w:val="24"/>
+                <w:szCs w:val="24"/>
+              </w:rPr>
+              <w:t xml:space="preserve"> karte vorhanden</w:t>
             </w:r>
           </w:p>
           <w:p>
@@ -1469,7 +1038,58 @@
                 <w:sz w:val="24"/>
                 <w:szCs w:val="24"/>
               </w:rPr>
-              <w:t>Unbekanntes Operationsgebiet</w:t>
+              <w:t>Das ALF befindet sich in unbekanntem</w:t>
+            </w:r>
+            <w:r>
+              <w:rPr>
+                <w:sz w:val="24"/>
+                <w:szCs w:val="24"/>
+              </w:rPr>
+              <w:t xml:space="preserve"> Operationsgebiet</w:t>
+            </w:r>
+          </w:p>
+          <w:p>
+            <w:pPr>
+              <w:numPr>
+                <w:ilvl w:val="0"/>
+                <w:numId w:val="12"/>
+              </w:numPr>
+              <w:rPr>
+                <w:sz w:val="24"/>
+                <w:szCs w:val="24"/>
+              </w:rPr>
+            </w:pPr>
+            <w:proofErr w:type="spellStart"/>
+            <w:r>
+              <w:rPr>
+                <w:sz w:val="24"/>
+                <w:szCs w:val="24"/>
+              </w:rPr>
+              <w:t>Depth</w:t>
+            </w:r>
+            <w:proofErr w:type="spellEnd"/>
+            <w:r>
+              <w:rPr>
+                <w:sz w:val="24"/>
+                <w:szCs w:val="24"/>
+              </w:rPr>
+              <w:t>-Image der Kinect-Kameras/Sensoren muss in eine „</w:t>
+            </w:r>
+            <w:proofErr w:type="spellStart"/>
+            <w:r>
+              <w:rPr>
+                <w:sz w:val="24"/>
+                <w:szCs w:val="24"/>
+              </w:rPr>
+              <w:t>LaserScan</w:t>
+            </w:r>
+            <w:proofErr w:type="spellEnd"/>
+            <w:r>
+              <w:rPr>
+                <w:sz w:val="24"/>
+                <w:szCs w:val="24"/>
+              </w:rPr>
+              <w:t>“ Message umgewandelt werden</w:t>
             </w:r>
           </w:p>
           <w:p>
@@ -1505,7 +1125,94 @@
                 <w:sz w:val="24"/>
                 <w:szCs w:val="24"/>
               </w:rPr>
-              <w:t>Notwendige Fahrmanöver werden ausgeführt</w:t>
+              <w:t>Das ALF schätzt die Karte und lokalisiert sich anhand der vorhandenen Sensorik in eben jener</w:t>
+            </w:r>
+          </w:p>
+          <w:p>
+            <w:pPr>
+              <w:numPr>
+                <w:ilvl w:val="0"/>
+                <w:numId w:val="11"/>
+              </w:numPr>
+              <w:rPr>
+                <w:sz w:val="24"/>
+                <w:szCs w:val="24"/>
+              </w:rPr>
+            </w:pPr>
+            <w:r>
+              <w:rPr>
+                <w:sz w:val="24"/>
+                <w:szCs w:val="24"/>
+              </w:rPr>
+              <w:t>Notwendige Fahrmanöver werden</w:t>
+            </w:r>
+            <w:r>
+              <w:rPr>
+                <w:sz w:val="24"/>
+                <w:szCs w:val="24"/>
+              </w:rPr>
+              <w:t xml:space="preserve"> manuell</w:t>
+            </w:r>
+            <w:r>
+              <w:rPr>
+                <w:sz w:val="24"/>
+                <w:szCs w:val="24"/>
+              </w:rPr>
+              <w:t>, mit</w:t>
+            </w:r>
+            <w:r>
+              <w:rPr>
+                <w:sz w:val="24"/>
+                <w:szCs w:val="24"/>
+              </w:rPr>
+              <w:t xml:space="preserve"> Zielvorgabe durch den Benutzer</w:t>
+            </w:r>
+            <w:r>
+              <w:rPr>
+                <w:sz w:val="24"/>
+                <w:szCs w:val="24"/>
+              </w:rPr>
+              <w:t>, o</w:t>
+            </w:r>
+            <w:r>
+              <w:rPr>
+                <w:sz w:val="24"/>
+                <w:szCs w:val="24"/>
+              </w:rPr>
+              <w:t>der ohne Zielvorgabe durch den B</w:t>
+            </w:r>
+            <w:r>
+              <w:rPr>
+                <w:sz w:val="24"/>
+                <w:szCs w:val="24"/>
+              </w:rPr>
+              <w:t>enutzer</w:t>
+            </w:r>
+            <w:r>
+              <w:rPr>
+                <w:sz w:val="24"/>
+                <w:szCs w:val="24"/>
+              </w:rPr>
+              <w:t xml:space="preserve"> ausgeführt</w:t>
+            </w:r>
+          </w:p>
+          <w:p>
+            <w:pPr>
+              <w:numPr>
+                <w:ilvl w:val="0"/>
+                <w:numId w:val="11"/>
+              </w:numPr>
+              <w:rPr>
+                <w:sz w:val="24"/>
+                <w:szCs w:val="24"/>
+              </w:rPr>
+            </w:pPr>
+            <w:r>
+              <w:rPr>
+                <w:sz w:val="24"/>
+                <w:szCs w:val="24"/>
+              </w:rPr>
+              <w:t>Die Karte erweitert sich, je nach Aktionsradius</w:t>
             </w:r>
           </w:p>
           <w:p>
@@ -1541,482 +1248,15 @@
                 <w:sz w:val="24"/>
                 <w:szCs w:val="24"/>
               </w:rPr>
-              <w:t>Roboter lokalisiert sich anhand der Sensoren</w:t>
+              <w:t>Das ALF speichert die Karte ab</w:t>
             </w:r>
           </w:p>
         </w:tc>
       </w:tr>
     </w:tbl>
     <w:p/>
-    <w:tbl>
-      <w:tblPr>
-        <w:tblStyle w:val="a4"/>
-        <w:tblW w:w="9003" w:type="dxa"/>
-        <w:tblInd w:w="0" w:type="dxa"/>
-        <w:tblBorders>
-          <w:top w:val="single" w:sz="4" w:space="0" w:color="000000"/>
-          <w:left w:val="single" w:sz="4" w:space="0" w:color="000000"/>
-          <w:bottom w:val="single" w:sz="4" w:space="0" w:color="000000"/>
-          <w:right w:val="single" w:sz="4" w:space="0" w:color="000000"/>
-          <w:insideH w:val="single" w:sz="4" w:space="0" w:color="000000"/>
-          <w:insideV w:val="single" w:sz="4" w:space="0" w:color="000000"/>
-        </w:tblBorders>
-        <w:tblLayout w:type="fixed"/>
-        <w:tblLook w:val="0400" w:firstRow="0" w:lastRow="0" w:firstColumn="0" w:lastColumn="0" w:noHBand="0" w:noVBand="1"/>
-      </w:tblPr>
-      <w:tblGrid>
-        <w:gridCol w:w="7479"/>
-        <w:gridCol w:w="1524"/>
-      </w:tblGrid>
-      <w:tr>
-        <w:trPr>
-          <w:trHeight w:val="599"/>
-        </w:trPr>
-        <w:tc>
-          <w:tcPr>
-            <w:tcW w:w="9003" w:type="dxa"/>
-            <w:gridSpan w:val="2"/>
-            <w:tcBorders>
-              <w:top w:val="single" w:sz="4" w:space="0" w:color="000000"/>
-              <w:left w:val="single" w:sz="4" w:space="0" w:color="000000"/>
-              <w:bottom w:val="single" w:sz="4" w:space="0" w:color="000000"/>
-              <w:right w:val="single" w:sz="4" w:space="0" w:color="000000"/>
-            </w:tcBorders>
-            <w:shd w:val="clear" w:color="auto" w:fill="D9D9D9"/>
-          </w:tcPr>
-          <w:p>
-            <w:pPr>
-              <w:rPr>
-                <w:b/>
-                <w:sz w:val="28"/>
-                <w:szCs w:val="28"/>
-              </w:rPr>
-            </w:pPr>
-            <w:r>
-              <w:rPr>
-                <w:b/>
-                <w:sz w:val="28"/>
-                <w:szCs w:val="28"/>
-              </w:rPr>
-              <w:t>Produkt: Autonomes Logistik-Fahrzeug</w:t>
-            </w:r>
-          </w:p>
-        </w:tc>
-      </w:tr>
-      <w:tr>
-        <w:tc>
-          <w:tcPr>
-            <w:tcW w:w="7479" w:type="dxa"/>
-            <w:tcBorders>
-              <w:top w:val="single" w:sz="4" w:space="0" w:color="000000"/>
-              <w:left w:val="single" w:sz="4" w:space="0" w:color="000000"/>
-              <w:bottom w:val="single" w:sz="4" w:space="0" w:color="000000"/>
-              <w:right w:val="single" w:sz="4" w:space="0" w:color="000000"/>
-            </w:tcBorders>
-            <w:shd w:val="clear" w:color="auto" w:fill="FFFFFF"/>
-          </w:tcPr>
-          <w:p>
-            <w:pPr>
-              <w:rPr>
-                <w:sz w:val="24"/>
-                <w:szCs w:val="24"/>
-              </w:rPr>
-            </w:pPr>
-            <w:r>
-              <w:rPr>
-                <w:b/>
-                <w:sz w:val="24"/>
-                <w:szCs w:val="24"/>
-              </w:rPr>
-              <w:t>Anwendungsszenario: Stopp durch Hindernis</w:t>
-            </w:r>
-          </w:p>
-        </w:tc>
-        <w:tc>
-          <w:tcPr>
-            <w:tcW w:w="1524" w:type="dxa"/>
-            <w:tcBorders>
-              <w:top w:val="single" w:sz="4" w:space="0" w:color="000000"/>
-              <w:left w:val="single" w:sz="4" w:space="0" w:color="000000"/>
-              <w:bottom w:val="single" w:sz="4" w:space="0" w:color="000000"/>
-              <w:right w:val="single" w:sz="4" w:space="0" w:color="000000"/>
-            </w:tcBorders>
-            <w:shd w:val="clear" w:color="auto" w:fill="FFFFFF"/>
-          </w:tcPr>
-          <w:p>
-            <w:pPr>
-              <w:rPr>
-                <w:sz w:val="24"/>
-                <w:szCs w:val="24"/>
-              </w:rPr>
-            </w:pPr>
-            <w:r>
-              <w:rPr>
-                <w:b/>
-                <w:sz w:val="24"/>
-                <w:szCs w:val="24"/>
-              </w:rPr>
-              <w:t>Nr. 6</w:t>
-            </w:r>
-          </w:p>
-        </w:tc>
-      </w:tr>
-      <w:tr>
-        <w:trPr>
-          <w:trHeight w:val="857"/>
-        </w:trPr>
-        <w:tc>
-          <w:tcPr>
-            <w:tcW w:w="9003" w:type="dxa"/>
-            <w:gridSpan w:val="2"/>
-            <w:tcBorders>
-              <w:top w:val="single" w:sz="4" w:space="0" w:color="000000"/>
-              <w:left w:val="single" w:sz="4" w:space="0" w:color="000000"/>
-              <w:bottom w:val="single" w:sz="4" w:space="0" w:color="000000"/>
-              <w:right w:val="single" w:sz="4" w:space="0" w:color="000000"/>
-            </w:tcBorders>
-            <w:shd w:val="clear" w:color="auto" w:fill="FFFFFF"/>
-          </w:tcPr>
-          <w:p>
-            <w:pPr>
-              <w:rPr>
-                <w:b/>
-                <w:sz w:val="24"/>
-                <w:szCs w:val="24"/>
-              </w:rPr>
-            </w:pPr>
-            <w:r>
-              <w:rPr>
-                <w:b/>
-                <w:sz w:val="24"/>
-                <w:szCs w:val="24"/>
-              </w:rPr>
-              <w:lastRenderedPageBreak/>
-              <w:t>Vorbedingung:</w:t>
-            </w:r>
-          </w:p>
-          <w:p>
-            <w:pPr>
-              <w:numPr>
-                <w:ilvl w:val="0"/>
-                <w:numId w:val="9"/>
-              </w:numPr>
-              <w:rPr>
-                <w:sz w:val="24"/>
-                <w:szCs w:val="24"/>
-              </w:rPr>
-            </w:pPr>
-            <w:r>
-              <w:rPr>
-                <w:sz w:val="24"/>
-                <w:szCs w:val="24"/>
-              </w:rPr>
-              <w:t>Umwelt verhindert Erreichen des Ziels</w:t>
-            </w:r>
-          </w:p>
-          <w:p>
-            <w:pPr>
-              <w:rPr>
-                <w:b/>
-                <w:sz w:val="24"/>
-                <w:szCs w:val="24"/>
-              </w:rPr>
-            </w:pPr>
-            <w:r>
-              <w:rPr>
-                <w:b/>
-                <w:sz w:val="24"/>
-                <w:szCs w:val="24"/>
-              </w:rPr>
-              <w:t>Systemverhalten:</w:t>
-            </w:r>
-          </w:p>
-          <w:p>
-            <w:pPr>
-              <w:numPr>
-                <w:ilvl w:val="0"/>
-                <w:numId w:val="5"/>
-              </w:numPr>
-              <w:rPr>
-                <w:sz w:val="24"/>
-                <w:szCs w:val="24"/>
-              </w:rPr>
-            </w:pPr>
-            <w:r>
-              <w:rPr>
-                <w:sz w:val="24"/>
-                <w:szCs w:val="24"/>
-              </w:rPr>
-              <w:t>Roboter kehrt zu seiner ursprünglichen Position zurück (nicht im Weg stehen bleiben)</w:t>
-            </w:r>
-          </w:p>
-          <w:p>
-            <w:pPr>
-              <w:rPr>
-                <w:b/>
-                <w:sz w:val="24"/>
-                <w:szCs w:val="24"/>
-              </w:rPr>
-            </w:pPr>
-            <w:r>
-              <w:rPr>
-                <w:b/>
-                <w:sz w:val="24"/>
-                <w:szCs w:val="24"/>
-              </w:rPr>
-              <w:t>Nachbedingung:</w:t>
-            </w:r>
-          </w:p>
-          <w:p>
-            <w:pPr>
-              <w:numPr>
-                <w:ilvl w:val="0"/>
-                <w:numId w:val="16"/>
-              </w:numPr>
-              <w:rPr>
-                <w:sz w:val="24"/>
-                <w:szCs w:val="24"/>
-              </w:rPr>
-            </w:pPr>
-            <w:r>
-              <w:rPr>
-                <w:sz w:val="24"/>
-                <w:szCs w:val="24"/>
-              </w:rPr>
-              <w:t>Roboter bleibt an seiner ursprünglichen Position stehen</w:t>
-            </w:r>
-          </w:p>
-        </w:tc>
-      </w:tr>
-    </w:tbl>
     <w:p/>
-    <w:tbl>
-      <w:tblPr>
-        <w:tblStyle w:val="a5"/>
-        <w:tblW w:w="9003" w:type="dxa"/>
-        <w:tblInd w:w="0" w:type="dxa"/>
-        <w:tblBorders>
-          <w:top w:val="single" w:sz="4" w:space="0" w:color="000000"/>
-          <w:left w:val="single" w:sz="4" w:space="0" w:color="000000"/>
-          <w:bottom w:val="single" w:sz="4" w:space="0" w:color="000000"/>
-          <w:right w:val="single" w:sz="4" w:space="0" w:color="000000"/>
-          <w:insideH w:val="single" w:sz="4" w:space="0" w:color="000000"/>
-          <w:insideV w:val="single" w:sz="4" w:space="0" w:color="000000"/>
-        </w:tblBorders>
-        <w:tblLayout w:type="fixed"/>
-        <w:tblLook w:val="0400" w:firstRow="0" w:lastRow="0" w:firstColumn="0" w:lastColumn="0" w:noHBand="0" w:noVBand="1"/>
-      </w:tblPr>
-      <w:tblGrid>
-        <w:gridCol w:w="7479"/>
-        <w:gridCol w:w="1524"/>
-      </w:tblGrid>
-      <w:tr>
-        <w:trPr>
-          <w:trHeight w:val="626"/>
-        </w:trPr>
-        <w:tc>
-          <w:tcPr>
-            <w:tcW w:w="9003" w:type="dxa"/>
-            <w:gridSpan w:val="2"/>
-            <w:tcBorders>
-              <w:top w:val="single" w:sz="4" w:space="0" w:color="000000"/>
-              <w:left w:val="single" w:sz="4" w:space="0" w:color="000000"/>
-              <w:bottom w:val="single" w:sz="4" w:space="0" w:color="000000"/>
-              <w:right w:val="single" w:sz="4" w:space="0" w:color="000000"/>
-            </w:tcBorders>
-            <w:shd w:val="clear" w:color="auto" w:fill="D9D9D9"/>
-          </w:tcPr>
-          <w:p>
-            <w:pPr>
-              <w:rPr>
-                <w:b/>
-                <w:sz w:val="28"/>
-                <w:szCs w:val="28"/>
-              </w:rPr>
-            </w:pPr>
-            <w:r>
-              <w:rPr>
-                <w:b/>
-                <w:sz w:val="28"/>
-                <w:szCs w:val="28"/>
-              </w:rPr>
-              <w:t>Produkt: Autonomes Logistik-Fahrzeug</w:t>
-            </w:r>
-          </w:p>
-        </w:tc>
-      </w:tr>
-      <w:tr>
-        <w:tc>
-          <w:tcPr>
-            <w:tcW w:w="7479" w:type="dxa"/>
-            <w:tcBorders>
-              <w:top w:val="single" w:sz="4" w:space="0" w:color="000000"/>
-              <w:left w:val="single" w:sz="4" w:space="0" w:color="000000"/>
-              <w:bottom w:val="single" w:sz="4" w:space="0" w:color="000000"/>
-              <w:right w:val="single" w:sz="4" w:space="0" w:color="000000"/>
-            </w:tcBorders>
-            <w:shd w:val="clear" w:color="auto" w:fill="FFFFFF"/>
-          </w:tcPr>
-          <w:p>
-            <w:pPr>
-              <w:rPr>
-                <w:sz w:val="24"/>
-                <w:szCs w:val="24"/>
-              </w:rPr>
-            </w:pPr>
-            <w:r>
-              <w:rPr>
-                <w:b/>
-                <w:sz w:val="24"/>
-                <w:szCs w:val="24"/>
-              </w:rPr>
-              <w:t xml:space="preserve">Anwendungsszenario: </w:t>
-            </w:r>
-          </w:p>
-        </w:tc>
-        <w:tc>
-          <w:tcPr>
-            <w:tcW w:w="1524" w:type="dxa"/>
-            <w:tcBorders>
-              <w:top w:val="single" w:sz="4" w:space="0" w:color="000000"/>
-              <w:left w:val="single" w:sz="4" w:space="0" w:color="000000"/>
-              <w:bottom w:val="single" w:sz="4" w:space="0" w:color="000000"/>
-              <w:right w:val="single" w:sz="4" w:space="0" w:color="000000"/>
-            </w:tcBorders>
-            <w:shd w:val="clear" w:color="auto" w:fill="FFFFFF"/>
-          </w:tcPr>
-          <w:p>
-            <w:pPr>
-              <w:rPr>
-                <w:sz w:val="24"/>
-                <w:szCs w:val="24"/>
-              </w:rPr>
-            </w:pPr>
-            <w:r>
-              <w:rPr>
-                <w:b/>
-                <w:sz w:val="24"/>
-                <w:szCs w:val="24"/>
-              </w:rPr>
-              <w:t>Nr. 7</w:t>
-            </w:r>
-          </w:p>
-        </w:tc>
-      </w:tr>
-      <w:tr>
-        <w:trPr>
-          <w:trHeight w:val="857"/>
-        </w:trPr>
-        <w:tc>
-          <w:tcPr>
-            <w:tcW w:w="9003" w:type="dxa"/>
-            <w:gridSpan w:val="2"/>
-            <w:tcBorders>
-              <w:top w:val="single" w:sz="4" w:space="0" w:color="000000"/>
-              <w:left w:val="single" w:sz="4" w:space="0" w:color="000000"/>
-              <w:bottom w:val="single" w:sz="4" w:space="0" w:color="000000"/>
-              <w:right w:val="single" w:sz="4" w:space="0" w:color="000000"/>
-            </w:tcBorders>
-            <w:shd w:val="clear" w:color="auto" w:fill="FFFFFF"/>
-          </w:tcPr>
-          <w:p>
-            <w:pPr>
-              <w:rPr>
-                <w:b/>
-                <w:sz w:val="24"/>
-                <w:szCs w:val="24"/>
-              </w:rPr>
-            </w:pPr>
-            <w:r>
-              <w:rPr>
-                <w:b/>
-                <w:sz w:val="24"/>
-                <w:szCs w:val="24"/>
-              </w:rPr>
-              <w:t>Vorbedingung:</w:t>
-            </w:r>
-          </w:p>
-          <w:p>
-            <w:pPr>
-              <w:numPr>
-                <w:ilvl w:val="0"/>
-                <w:numId w:val="3"/>
-              </w:numPr>
-              <w:rPr>
-                <w:sz w:val="24"/>
-                <w:szCs w:val="24"/>
-              </w:rPr>
-            </w:pPr>
-          </w:p>
-          <w:p>
-            <w:pPr>
-              <w:rPr>
-                <w:b/>
-                <w:sz w:val="24"/>
-                <w:szCs w:val="24"/>
-              </w:rPr>
-            </w:pPr>
-            <w:r>
-              <w:rPr>
-                <w:b/>
-                <w:sz w:val="24"/>
-                <w:szCs w:val="24"/>
-              </w:rPr>
-              <w:t>Systemverhalten:</w:t>
-            </w:r>
-          </w:p>
-          <w:p>
-            <w:pPr>
-              <w:rPr>
-                <w:sz w:val="24"/>
-                <w:szCs w:val="24"/>
-              </w:rPr>
-            </w:pPr>
-            <w:r>
-              <w:rPr>
-                <w:b/>
-                <w:sz w:val="24"/>
-                <w:szCs w:val="24"/>
-              </w:rPr>
-              <w:t>-</w:t>
-            </w:r>
-          </w:p>
-          <w:p>
-            <w:pPr>
-              <w:rPr>
-                <w:b/>
-                <w:sz w:val="24"/>
-                <w:szCs w:val="24"/>
-              </w:rPr>
-            </w:pPr>
-            <w:r>
-              <w:rPr>
-                <w:b/>
-                <w:sz w:val="24"/>
-                <w:szCs w:val="24"/>
-              </w:rPr>
-              <w:t>Nachbedingung:</w:t>
-            </w:r>
-          </w:p>
-          <w:p>
-            <w:pPr>
-              <w:rPr>
-                <w:sz w:val="24"/>
-                <w:szCs w:val="24"/>
-              </w:rPr>
-            </w:pPr>
-            <w:r>
-              <w:rPr>
-                <w:b/>
-                <w:sz w:val="24"/>
-                <w:szCs w:val="24"/>
-              </w:rPr>
-              <w:t>-</w:t>
-            </w:r>
-          </w:p>
-        </w:tc>
-      </w:tr>
-    </w:tbl>
+    <w:p/>
     <w:p/>
     <w:tbl>
       <w:tblPr>
@@ -2098,7 +1338,23 @@
                 <w:sz w:val="24"/>
                 <w:szCs w:val="24"/>
               </w:rPr>
-              <w:t>Anwendungsszenario: Navigieren und Fahren</w:t>
+              <w:t xml:space="preserve">Anwendungsszenario: </w:t>
+            </w:r>
+            <w:r>
+              <w:rPr>
+                <w:b/>
+                <w:sz w:val="24"/>
+                <w:szCs w:val="24"/>
+              </w:rPr>
+              <w:t xml:space="preserve">Manuelles </w:t>
+            </w:r>
+            <w:r>
+              <w:rPr>
+                <w:b/>
+                <w:sz w:val="24"/>
+                <w:szCs w:val="24"/>
+              </w:rPr>
+              <w:t>Fahren</w:t>
             </w:r>
           </w:p>
         </w:tc>
@@ -2126,7 +1382,15 @@
                 <w:sz w:val="24"/>
                 <w:szCs w:val="24"/>
               </w:rPr>
-              <w:t>Nr. 8</w:t>
+              <w:t xml:space="preserve">Nr. </w:t>
+            </w:r>
+            <w:r>
+              <w:rPr>
+                <w:b/>
+                <w:sz w:val="24"/>
+                <w:szCs w:val="24"/>
+              </w:rPr>
+              <w:t>4</w:t>
             </w:r>
           </w:p>
         </w:tc>
@@ -2175,12 +1439,28 @@
                 <w:szCs w:val="24"/>
               </w:rPr>
             </w:pPr>
-            <w:r>
-              <w:rPr>
-                <w:sz w:val="24"/>
-                <w:szCs w:val="24"/>
-              </w:rPr>
-              <w:t>Lokalisieren ohne Karte oder mit Karte</w:t>
+            <w:proofErr w:type="spellStart"/>
+            <w:r>
+              <w:rPr>
+                <w:sz w:val="24"/>
+                <w:szCs w:val="24"/>
+              </w:rPr>
+              <w:t>Posenwinkelschätzung</w:t>
+            </w:r>
+            <w:proofErr w:type="spellEnd"/>
+            <w:r>
+              <w:rPr>
+                <w:sz w:val="24"/>
+                <w:szCs w:val="24"/>
+              </w:rPr>
+              <w:t xml:space="preserve"> ohne SLAM oder Lokalisierungsalgorithmus</w:t>
+            </w:r>
+            <w:r>
+              <w:rPr>
+                <w:sz w:val="24"/>
+                <w:szCs w:val="24"/>
+              </w:rPr>
+              <w:t xml:space="preserve"> muss aktiv sein</w:t>
             </w:r>
           </w:p>
           <w:p>
@@ -2199,7 +1479,7 @@
                 <w:sz w:val="24"/>
                 <w:szCs w:val="24"/>
               </w:rPr>
-              <w:t>System Check</w:t>
+              <w:t>Joystick muss betriebsbereit sein</w:t>
             </w:r>
           </w:p>
           <w:p>
@@ -2216,6 +1496,7 @@
                 <w:sz w:val="24"/>
                 <w:szCs w:val="24"/>
               </w:rPr>
+              <w:lastRenderedPageBreak/>
               <w:t>Systemverhalten:</w:t>
             </w:r>
           </w:p>
@@ -2235,7 +1516,7 @@
                 <w:sz w:val="24"/>
                 <w:szCs w:val="24"/>
               </w:rPr>
-              <w:t>Trajektorie wird berechnet und abgefahren</w:t>
+              <w:t>Joystick Eingabe wird in Bewegungsvektor umgerechnet und anschließend abgefahren</w:t>
             </w:r>
           </w:p>
           <w:p>
@@ -2273,10 +1554,378 @@
               </w:rPr>
               <w:t>Roboter bleibt am Ziel stehen</w:t>
             </w:r>
+            <w:r>
+              <w:rPr>
+                <w:sz w:val="24"/>
+                <w:szCs w:val="24"/>
+              </w:rPr>
+              <w:t xml:space="preserve"> und Benutzer wird informiert</w:t>
+            </w:r>
           </w:p>
         </w:tc>
       </w:tr>
     </w:tbl>
+    <w:p/>
+    <w:p/>
+    <w:p/>
+    <w:p/>
+    <w:tbl>
+      <w:tblPr>
+        <w:tblStyle w:val="a6"/>
+        <w:tblW w:w="9003" w:type="dxa"/>
+        <w:tblInd w:w="0" w:type="dxa"/>
+        <w:tblBorders>
+          <w:top w:val="single" w:sz="4" w:space="0" w:color="000000"/>
+          <w:left w:val="single" w:sz="4" w:space="0" w:color="000000"/>
+          <w:bottom w:val="single" w:sz="4" w:space="0" w:color="000000"/>
+          <w:right w:val="single" w:sz="4" w:space="0" w:color="000000"/>
+          <w:insideH w:val="single" w:sz="4" w:space="0" w:color="000000"/>
+          <w:insideV w:val="single" w:sz="4" w:space="0" w:color="000000"/>
+        </w:tblBorders>
+        <w:tblLayout w:type="fixed"/>
+        <w:tblLook w:val="0400" w:firstRow="0" w:lastRow="0" w:firstColumn="0" w:lastColumn="0" w:noHBand="0" w:noVBand="1"/>
+      </w:tblPr>
+      <w:tblGrid>
+        <w:gridCol w:w="7479"/>
+        <w:gridCol w:w="1524"/>
+      </w:tblGrid>
+      <w:tr>
+        <w:trPr>
+          <w:trHeight w:val="599"/>
+        </w:trPr>
+        <w:tc>
+          <w:tcPr>
+            <w:tcW w:w="9003" w:type="dxa"/>
+            <w:gridSpan w:val="2"/>
+            <w:tcBorders>
+              <w:top w:val="single" w:sz="4" w:space="0" w:color="000000"/>
+              <w:left w:val="single" w:sz="4" w:space="0" w:color="000000"/>
+              <w:bottom w:val="single" w:sz="4" w:space="0" w:color="000000"/>
+              <w:right w:val="single" w:sz="4" w:space="0" w:color="000000"/>
+            </w:tcBorders>
+            <w:shd w:val="clear" w:color="auto" w:fill="D9D9D9"/>
+          </w:tcPr>
+          <w:p>
+            <w:pPr>
+              <w:rPr>
+                <w:b/>
+                <w:sz w:val="28"/>
+                <w:szCs w:val="28"/>
+              </w:rPr>
+            </w:pPr>
+            <w:r>
+              <w:rPr>
+                <w:b/>
+                <w:sz w:val="28"/>
+                <w:szCs w:val="28"/>
+              </w:rPr>
+              <w:t>Produkt: Autonomes Logistik-Fahrzeug</w:t>
+            </w:r>
+          </w:p>
+        </w:tc>
+      </w:tr>
+      <w:tr>
+        <w:tc>
+          <w:tcPr>
+            <w:tcW w:w="7479" w:type="dxa"/>
+            <w:tcBorders>
+              <w:top w:val="single" w:sz="4" w:space="0" w:color="000000"/>
+              <w:left w:val="single" w:sz="4" w:space="0" w:color="000000"/>
+              <w:bottom w:val="single" w:sz="4" w:space="0" w:color="000000"/>
+              <w:right w:val="single" w:sz="4" w:space="0" w:color="000000"/>
+            </w:tcBorders>
+            <w:shd w:val="clear" w:color="auto" w:fill="FFFFFF"/>
+          </w:tcPr>
+          <w:p>
+            <w:pPr>
+              <w:rPr>
+                <w:sz w:val="24"/>
+                <w:szCs w:val="24"/>
+              </w:rPr>
+            </w:pPr>
+            <w:r>
+              <w:rPr>
+                <w:b/>
+                <w:sz w:val="24"/>
+                <w:szCs w:val="24"/>
+              </w:rPr>
+              <w:t xml:space="preserve">Anwendungsszenario: </w:t>
+            </w:r>
+            <w:r>
+              <w:rPr>
+                <w:b/>
+                <w:sz w:val="24"/>
+                <w:szCs w:val="24"/>
+              </w:rPr>
+              <w:t xml:space="preserve">Vollautomatisiertes </w:t>
+            </w:r>
+            <w:r>
+              <w:rPr>
+                <w:b/>
+                <w:sz w:val="24"/>
+                <w:szCs w:val="24"/>
+              </w:rPr>
+              <w:t>Navigieren und Fahren</w:t>
+            </w:r>
+          </w:p>
+        </w:tc>
+        <w:tc>
+          <w:tcPr>
+            <w:tcW w:w="1524" w:type="dxa"/>
+            <w:tcBorders>
+              <w:top w:val="single" w:sz="4" w:space="0" w:color="000000"/>
+              <w:left w:val="single" w:sz="4" w:space="0" w:color="000000"/>
+              <w:bottom w:val="single" w:sz="4" w:space="0" w:color="000000"/>
+              <w:right w:val="single" w:sz="4" w:space="0" w:color="000000"/>
+            </w:tcBorders>
+            <w:shd w:val="clear" w:color="auto" w:fill="FFFFFF"/>
+          </w:tcPr>
+          <w:p>
+            <w:pPr>
+              <w:rPr>
+                <w:sz w:val="24"/>
+                <w:szCs w:val="24"/>
+              </w:rPr>
+            </w:pPr>
+            <w:r>
+              <w:rPr>
+                <w:b/>
+                <w:sz w:val="24"/>
+                <w:szCs w:val="24"/>
+              </w:rPr>
+              <w:t xml:space="preserve">Nr. </w:t>
+            </w:r>
+            <w:r>
+              <w:rPr>
+                <w:b/>
+                <w:sz w:val="24"/>
+                <w:szCs w:val="24"/>
+              </w:rPr>
+              <w:t>5</w:t>
+            </w:r>
+          </w:p>
+        </w:tc>
+      </w:tr>
+      <w:tr>
+        <w:trPr>
+          <w:trHeight w:val="857"/>
+        </w:trPr>
+        <w:tc>
+          <w:tcPr>
+            <w:tcW w:w="9003" w:type="dxa"/>
+            <w:gridSpan w:val="2"/>
+            <w:tcBorders>
+              <w:top w:val="single" w:sz="4" w:space="0" w:color="000000"/>
+              <w:left w:val="single" w:sz="4" w:space="0" w:color="000000"/>
+              <w:bottom w:val="single" w:sz="4" w:space="0" w:color="000000"/>
+              <w:right w:val="single" w:sz="4" w:space="0" w:color="000000"/>
+            </w:tcBorders>
+            <w:shd w:val="clear" w:color="auto" w:fill="FFFFFF"/>
+          </w:tcPr>
+          <w:p>
+            <w:pPr>
+              <w:rPr>
+                <w:b/>
+                <w:sz w:val="24"/>
+                <w:szCs w:val="24"/>
+              </w:rPr>
+            </w:pPr>
+            <w:r>
+              <w:rPr>
+                <w:b/>
+                <w:sz w:val="24"/>
+                <w:szCs w:val="24"/>
+              </w:rPr>
+              <w:t>Vorbedingung:</w:t>
+            </w:r>
+          </w:p>
+          <w:p>
+            <w:pPr>
+              <w:numPr>
+                <w:ilvl w:val="0"/>
+                <w:numId w:val="1"/>
+              </w:numPr>
+              <w:rPr>
+                <w:sz w:val="24"/>
+                <w:szCs w:val="24"/>
+              </w:rPr>
+            </w:pPr>
+            <w:r>
+              <w:rPr>
+                <w:sz w:val="24"/>
+                <w:szCs w:val="24"/>
+              </w:rPr>
+              <w:t>Lokalisieren ohne Karte oder mit Karte</w:t>
+            </w:r>
+            <w:r>
+              <w:rPr>
+                <w:sz w:val="24"/>
+                <w:szCs w:val="24"/>
+              </w:rPr>
+              <w:t xml:space="preserve"> muss aktiv sein</w:t>
+            </w:r>
+          </w:p>
+          <w:p>
+            <w:pPr>
+              <w:numPr>
+                <w:ilvl w:val="0"/>
+                <w:numId w:val="1"/>
+              </w:numPr>
+              <w:rPr>
+                <w:sz w:val="24"/>
+                <w:szCs w:val="24"/>
+              </w:rPr>
+            </w:pPr>
+            <w:r>
+              <w:rPr>
+                <w:sz w:val="24"/>
+                <w:szCs w:val="24"/>
+              </w:rPr>
+              <w:t xml:space="preserve">Manuelle und Variable Ziel Posen aus </w:t>
+            </w:r>
+            <w:proofErr w:type="spellStart"/>
+            <w:r>
+              <w:rPr>
+                <w:sz w:val="24"/>
+                <w:szCs w:val="24"/>
+              </w:rPr>
+              <w:t>Rviz</w:t>
+            </w:r>
+            <w:proofErr w:type="spellEnd"/>
+            <w:r>
+              <w:rPr>
+                <w:sz w:val="24"/>
+                <w:szCs w:val="24"/>
+              </w:rPr>
+              <w:t xml:space="preserve">, oder Feste </w:t>
+            </w:r>
+            <w:r>
+              <w:rPr>
+                <w:sz w:val="24"/>
+                <w:szCs w:val="24"/>
+              </w:rPr>
+              <w:t xml:space="preserve">Zielposen in </w:t>
+            </w:r>
+            <w:r>
+              <w:rPr>
+                <w:sz w:val="24"/>
+                <w:szCs w:val="24"/>
+              </w:rPr>
+              <w:t>statischer karte müssen vorhanden sein</w:t>
+            </w:r>
+          </w:p>
+          <w:p>
+            <w:pPr>
+              <w:rPr>
+                <w:b/>
+                <w:sz w:val="24"/>
+                <w:szCs w:val="24"/>
+              </w:rPr>
+            </w:pPr>
+            <w:r>
+              <w:rPr>
+                <w:b/>
+                <w:sz w:val="24"/>
+                <w:szCs w:val="24"/>
+              </w:rPr>
+              <w:t>Systemverhalten:</w:t>
+            </w:r>
+          </w:p>
+          <w:p>
+            <w:pPr>
+              <w:numPr>
+                <w:ilvl w:val="0"/>
+                <w:numId w:val="19"/>
+              </w:numPr>
+              <w:rPr>
+                <w:sz w:val="24"/>
+                <w:szCs w:val="24"/>
+              </w:rPr>
+            </w:pPr>
+            <w:r>
+              <w:rPr>
+                <w:sz w:val="24"/>
+                <w:szCs w:val="24"/>
+              </w:rPr>
+              <w:t>Trajektorie</w:t>
+            </w:r>
+            <w:r>
+              <w:rPr>
+                <w:sz w:val="24"/>
+                <w:szCs w:val="24"/>
+              </w:rPr>
+              <w:t xml:space="preserve"> um das Ziel zu erreichen</w:t>
+            </w:r>
+            <w:r>
+              <w:rPr>
+                <w:sz w:val="24"/>
+                <w:szCs w:val="24"/>
+              </w:rPr>
+              <w:t xml:space="preserve"> wird berechnet und </w:t>
+            </w:r>
+            <w:r>
+              <w:rPr>
+                <w:sz w:val="24"/>
+                <w:szCs w:val="24"/>
+              </w:rPr>
+              <w:t xml:space="preserve">durch anschließende Bestimmung des Bewegungsvektors </w:t>
+            </w:r>
+            <w:r>
+              <w:rPr>
+                <w:sz w:val="24"/>
+                <w:szCs w:val="24"/>
+              </w:rPr>
+              <w:t>abgefahren</w:t>
+            </w:r>
+          </w:p>
+          <w:p>
+            <w:pPr>
+              <w:rPr>
+                <w:b/>
+                <w:sz w:val="24"/>
+                <w:szCs w:val="24"/>
+              </w:rPr>
+            </w:pPr>
+            <w:r>
+              <w:rPr>
+                <w:b/>
+                <w:sz w:val="24"/>
+                <w:szCs w:val="24"/>
+              </w:rPr>
+              <w:t>Nachbedingung:</w:t>
+            </w:r>
+          </w:p>
+          <w:p>
+            <w:pPr>
+              <w:numPr>
+                <w:ilvl w:val="0"/>
+                <w:numId w:val="18"/>
+              </w:numPr>
+              <w:rPr>
+                <w:sz w:val="24"/>
+                <w:szCs w:val="24"/>
+              </w:rPr>
+            </w:pPr>
+            <w:r>
+              <w:rPr>
+                <w:sz w:val="24"/>
+                <w:szCs w:val="24"/>
+              </w:rPr>
+              <w:t>Roboter bleibt am Ziel stehen</w:t>
+            </w:r>
+            <w:r>
+              <w:rPr>
+                <w:sz w:val="24"/>
+                <w:szCs w:val="24"/>
+              </w:rPr>
+              <w:t xml:space="preserve"> und Benutzer wird informiert</w:t>
+            </w:r>
+          </w:p>
+        </w:tc>
+      </w:tr>
+    </w:tbl>
+    <w:p/>
+    <w:p/>
     <w:p/>
     <w:tbl>
       <w:tblPr>
@@ -2386,14 +2035,22 @@
                 <w:sz w:val="24"/>
                 <w:szCs w:val="24"/>
               </w:rPr>
-              <w:t>Nr. 9</w:t>
+              <w:t xml:space="preserve">Nr. </w:t>
+            </w:r>
+            <w:r>
+              <w:rPr>
+                <w:b/>
+                <w:sz w:val="24"/>
+                <w:szCs w:val="24"/>
+              </w:rPr>
+              <w:t>6</w:t>
             </w:r>
           </w:p>
         </w:tc>
       </w:tr>
       <w:tr>
         <w:trPr>
-          <w:trHeight w:val="857"/>
+          <w:trHeight w:val="2793"/>
         </w:trPr>
         <w:tc>
           <w:tcPr>
@@ -2441,7 +2098,7 @@
                 <w:sz w:val="24"/>
                 <w:szCs w:val="24"/>
               </w:rPr>
-              <w:t>Anwendungsszenario Nr. X oder Nr. Y tritt ein</w:t>
+              <w:t>Erkennen und ausgeben von Sprache</w:t>
             </w:r>
           </w:p>
           <w:p>
@@ -2477,7 +2134,7 @@
                 <w:sz w:val="24"/>
                 <w:szCs w:val="24"/>
               </w:rPr>
-              <w:t>Interaktion findet statt</w:t>
+              <w:t>Mit der Transkription aus ANF_07 wird eine Bedienung des Fahrzeugs ermöglicht</w:t>
             </w:r>
           </w:p>
           <w:p>
@@ -2513,32 +2170,33 @@
                 <w:sz w:val="24"/>
                 <w:szCs w:val="24"/>
               </w:rPr>
-              <w:t>Nutzer wird informiert</w:t>
+              <w:t>Ben</w:t>
+            </w:r>
+            <w:r>
+              <w:rPr>
+                <w:sz w:val="24"/>
+                <w:szCs w:val="24"/>
+              </w:rPr>
+              <w:t>utzer wird informiert</w:t>
+            </w:r>
+            <w:r>
+              <w:rPr>
+                <w:sz w:val="24"/>
+                <w:szCs w:val="24"/>
+              </w:rPr>
+              <w:t xml:space="preserve"> bzw. </w:t>
+            </w:r>
+            <w:r>
+              <w:rPr>
+                <w:sz w:val="24"/>
+                <w:szCs w:val="24"/>
+              </w:rPr>
+              <w:t>quittiert zu gegebenen Zeitpunkten</w:t>
             </w:r>
           </w:p>
         </w:tc>
       </w:tr>
     </w:tbl>
-    <w:p>
-      <w:r>
-        <w:br w:type="page"/>
-      </w:r>
-    </w:p>
-    <w:p/>
-    <w:p/>
-    <w:p/>
-    <w:p/>
-    <w:p>
-      <w:r>
-        <w:br w:type="page"/>
-      </w:r>
-    </w:p>
-    <w:p/>
-    <w:p>
-      <w:r>
-        <w:br w:type="page"/>
-      </w:r>
-    </w:p>
     <w:p/>
     <w:sectPr>
       <w:headerReference w:type="default" r:id="rId8"/>
@@ -2604,18 +2262,10 @@
     <w:r>
       <w:rPr>
         <w:color w:val="000000"/>
-        <w:sz w:val="12"/>
-        <w:szCs w:val="12"/>
-      </w:rPr>
-      <w:t xml:space="preserve">20200218_Anwendungsszenarien, 18.02.20                                                            </w:t>
-    </w:r>
-    <w:r>
-      <w:rPr>
-        <w:color w:val="000000"/>
         <w:sz w:val="18"/>
         <w:szCs w:val="18"/>
       </w:rPr>
-      <w:t xml:space="preserve">Seite </w:t>
+      <w:t xml:space="preserve">20200218_Anwendungsszenarien, 18.02.20                                                            Seite </w:t>
     </w:r>
     <w:r>
       <w:rPr>
@@ -2648,7 +2298,7 @@
         <w:sz w:val="18"/>
         <w:szCs w:val="18"/>
       </w:rPr>
-      <w:t>4</w:t>
+      <w:t>1</w:t>
     </w:r>
     <w:r>
       <w:rPr>
@@ -2697,7 +2347,7 @@
         <w:sz w:val="18"/>
         <w:szCs w:val="18"/>
       </w:rPr>
-      <w:t>7</w:t>
+      <w:t>4</w:t>
     </w:r>
     <w:r>
       <w:rPr>
@@ -2868,25 +2518,15 @@
         <w:sz w:val="36"/>
         <w:szCs w:val="36"/>
       </w:rPr>
-      <w:t>Anwendungsszenarien/</w:t>
+      <w:t>A</w:t>
     </w:r>
-    <w:proofErr w:type="spellStart"/>
     <w:r>
       <w:rPr>
         <w:color w:val="000000"/>
         <w:sz w:val="36"/>
         <w:szCs w:val="36"/>
       </w:rPr>
-      <w:t>Use</w:t>
-    </w:r>
-    <w:proofErr w:type="spellEnd"/>
-    <w:r>
-      <w:rPr>
-        <w:color w:val="000000"/>
-        <w:sz w:val="36"/>
-        <w:szCs w:val="36"/>
-      </w:rPr>
-      <w:t>-Cases</w:t>
+      <w:t>nwendungsszenarien ALF</w:t>
     </w:r>
   </w:p>
 </w:hdr>

</xml_diff>

<commit_message>
Lastenheft mit Anmerkungen Ber
</commit_message>
<xml_diff>
--- a/Projektleitfaden/Anwendungsszenarien/20201802_Anwendungsszenarien.docx
+++ b/Projektleitfaden/Anwendungsszenarien/20201802_Anwendungsszenarien.docx
@@ -368,7 +368,6 @@
     </w:tbl>
     <w:p/>
     <w:p/>
-    <w:p/>
     <w:tbl>
       <w:tblPr>
         <w:tblStyle w:val="a2"/>
@@ -449,18 +448,8 @@
                 <w:sz w:val="24"/>
                 <w:szCs w:val="24"/>
               </w:rPr>
-              <w:t xml:space="preserve">Anwendungsszenario: SLAM durch </w:t>
-            </w:r>
-            <w:proofErr w:type="spellStart"/>
-            <w:r>
-              <w:rPr>
-                <w:b/>
-                <w:sz w:val="24"/>
-                <w:szCs w:val="24"/>
-              </w:rPr>
-              <w:t>Lidar</w:t>
-            </w:r>
-            <w:proofErr w:type="spellEnd"/>
+              <w:t>Anwendungsszenario: SLAM durch Lidar</w:t>
+            </w:r>
           </w:p>
         </w:tc>
         <w:tc>
@@ -545,7 +534,6 @@
                 <w:szCs w:val="24"/>
               </w:rPr>
             </w:pPr>
-            <w:proofErr w:type="spellStart"/>
             <w:r>
               <w:rPr>
                 <w:sz w:val="24"/>
@@ -553,22 +541,12 @@
               </w:rPr>
               <w:t>Lid</w:t>
             </w:r>
-            <w:bookmarkStart w:id="0" w:name="_GoBack"/>
-            <w:bookmarkEnd w:id="0"/>
-            <w:r>
-              <w:rPr>
-                <w:sz w:val="24"/>
-                <w:szCs w:val="24"/>
-              </w:rPr>
-              <w:t>ar</w:t>
-            </w:r>
-            <w:proofErr w:type="spellEnd"/>
-            <w:r>
-              <w:rPr>
-                <w:sz w:val="24"/>
-                <w:szCs w:val="24"/>
-              </w:rPr>
-              <w:t>-Sensor</w:t>
+            <w:r>
+              <w:rPr>
+                <w:sz w:val="24"/>
+                <w:szCs w:val="24"/>
+              </w:rPr>
+              <w:t>ar-Sensor</w:t>
             </w:r>
             <w:r>
               <w:rPr>
@@ -705,21 +683,7 @@
                 <w:sz w:val="24"/>
                 <w:szCs w:val="24"/>
               </w:rPr>
-              <w:t>Notwendige Fahrmanöver werden manuell, mit Zielvorgabe durch den Benutzer, o</w:t>
-            </w:r>
-            <w:r>
-              <w:rPr>
-                <w:sz w:val="24"/>
-                <w:szCs w:val="24"/>
-              </w:rPr>
-              <w:t>der ohne Zielvorgabe durch den B</w:t>
-            </w:r>
-            <w:r>
-              <w:rPr>
-                <w:sz w:val="24"/>
-                <w:szCs w:val="24"/>
-              </w:rPr>
-              <w:t>enutzer ausgeführt</w:t>
+              <w:t>Notwendige Fahrmanöver werden manuell, mit Zielvorgabe durch den Benutzer, oder ohne Zielvorgabe durch den Benutzer ausgeführt</w:t>
             </w:r>
           </w:p>
           <w:p>
@@ -1059,37 +1023,12 @@
                 <w:szCs w:val="24"/>
               </w:rPr>
             </w:pPr>
-            <w:proofErr w:type="spellStart"/>
-            <w:r>
-              <w:rPr>
-                <w:sz w:val="24"/>
-                <w:szCs w:val="24"/>
-              </w:rPr>
-              <w:t>Depth</w:t>
-            </w:r>
-            <w:proofErr w:type="spellEnd"/>
-            <w:r>
-              <w:rPr>
-                <w:sz w:val="24"/>
-                <w:szCs w:val="24"/>
-              </w:rPr>
-              <w:t>-Image der Kinect-Kameras/Sensoren muss in eine „</w:t>
-            </w:r>
-            <w:proofErr w:type="spellStart"/>
-            <w:r>
-              <w:rPr>
-                <w:sz w:val="24"/>
-                <w:szCs w:val="24"/>
-              </w:rPr>
-              <w:t>LaserScan</w:t>
-            </w:r>
-            <w:proofErr w:type="spellEnd"/>
-            <w:r>
-              <w:rPr>
-                <w:sz w:val="24"/>
-                <w:szCs w:val="24"/>
-              </w:rPr>
-              <w:t>“ Message umgewandelt werden</w:t>
+            <w:r>
+              <w:rPr>
+                <w:sz w:val="24"/>
+                <w:szCs w:val="24"/>
+              </w:rPr>
+              <w:t>Depth-Image der Kinect-Kameras/Sensoren muss in eine „LaserScan“ Message umgewandelt werden</w:t>
             </w:r>
           </w:p>
           <w:p>
@@ -1254,8 +1193,6 @@
         </w:tc>
       </w:tr>
     </w:tbl>
-    <w:p/>
-    <w:p/>
     <w:p/>
     <w:p/>
     <w:tbl>
@@ -1338,23 +1275,7 @@
                 <w:sz w:val="24"/>
                 <w:szCs w:val="24"/>
               </w:rPr>
-              <w:t xml:space="preserve">Anwendungsszenario: </w:t>
-            </w:r>
-            <w:r>
-              <w:rPr>
-                <w:b/>
-                <w:sz w:val="24"/>
-                <w:szCs w:val="24"/>
-              </w:rPr>
-              <w:t xml:space="preserve">Manuelles </w:t>
-            </w:r>
-            <w:r>
-              <w:rPr>
-                <w:b/>
-                <w:sz w:val="24"/>
-                <w:szCs w:val="24"/>
-              </w:rPr>
-              <w:t>Fahren</w:t>
+              <w:t>Anwendungsszenario: Manuelles Fahren</w:t>
             </w:r>
           </w:p>
         </w:tc>
@@ -1439,21 +1360,12 @@
                 <w:szCs w:val="24"/>
               </w:rPr>
             </w:pPr>
-            <w:proofErr w:type="spellStart"/>
-            <w:r>
-              <w:rPr>
-                <w:sz w:val="24"/>
-                <w:szCs w:val="24"/>
-              </w:rPr>
-              <w:t>Posenwinkelschätzung</w:t>
-            </w:r>
-            <w:proofErr w:type="spellEnd"/>
-            <w:r>
-              <w:rPr>
-                <w:sz w:val="24"/>
-                <w:szCs w:val="24"/>
-              </w:rPr>
-              <w:t xml:space="preserve"> ohne SLAM oder Lokalisierungsalgorithmus</w:t>
+            <w:r>
+              <w:rPr>
+                <w:sz w:val="24"/>
+                <w:szCs w:val="24"/>
+              </w:rPr>
+              <w:t>Posenwinkelschätzung ohne SLAM oder Lokalisierungsalgorithmus</w:t>
             </w:r>
             <w:r>
               <w:rPr>
@@ -1496,7 +1408,6 @@
                 <w:sz w:val="24"/>
                 <w:szCs w:val="24"/>
               </w:rPr>
-              <w:lastRenderedPageBreak/>
               <w:t>Systemverhalten:</w:t>
             </w:r>
           </w:p>
@@ -1552,6 +1463,7 @@
                 <w:sz w:val="24"/>
                 <w:szCs w:val="24"/>
               </w:rPr>
+              <w:lastRenderedPageBreak/>
               <w:t>Roboter bleibt am Ziel stehen</w:t>
             </w:r>
             <w:r>
@@ -1565,8 +1477,6 @@
         </w:tc>
       </w:tr>
     </w:tbl>
-    <w:p/>
-    <w:p/>
     <w:p/>
     <w:p/>
     <w:tbl>
@@ -1781,23 +1691,23 @@
                 <w:sz w:val="24"/>
                 <w:szCs w:val="24"/>
               </w:rPr>
-              <w:t xml:space="preserve">Manuelle und Variable Ziel Posen aus </w:t>
-            </w:r>
-            <w:proofErr w:type="spellStart"/>
-            <w:r>
-              <w:rPr>
-                <w:sz w:val="24"/>
-                <w:szCs w:val="24"/>
-              </w:rPr>
-              <w:t>Rviz</w:t>
-            </w:r>
-            <w:proofErr w:type="spellEnd"/>
-            <w:r>
-              <w:rPr>
-                <w:sz w:val="24"/>
-                <w:szCs w:val="24"/>
-              </w:rPr>
-              <w:t xml:space="preserve">, oder Feste </w:t>
+              <w:t>Manuelle und Vari</w:t>
+            </w:r>
+            <w:r>
+              <w:rPr>
+                <w:sz w:val="24"/>
+                <w:szCs w:val="24"/>
+              </w:rPr>
+              <w:t>able Ziel Posen aus Rviz, oder f</w:t>
+            </w:r>
+            <w:bookmarkStart w:id="0" w:name="_GoBack"/>
+            <w:bookmarkEnd w:id="0"/>
+            <w:r>
+              <w:rPr>
+                <w:sz w:val="24"/>
+                <w:szCs w:val="24"/>
+              </w:rPr>
+              <w:t xml:space="preserve">este </w:t>
             </w:r>
             <w:r>
               <w:rPr>
@@ -1924,7 +1834,6 @@
         </w:tc>
       </w:tr>
     </w:tbl>
-    <w:p/>
     <w:p/>
     <w:p/>
     <w:tbl>
@@ -2078,7 +1987,6 @@
                 <w:sz w:val="24"/>
                 <w:szCs w:val="24"/>
               </w:rPr>
-              <w:lastRenderedPageBreak/>
               <w:t>Vorbedingung:</w:t>
             </w:r>
           </w:p>
@@ -2298,7 +2206,7 @@
         <w:sz w:val="18"/>
         <w:szCs w:val="18"/>
       </w:rPr>
-      <w:t>1</w:t>
+      <w:t>3</w:t>
     </w:r>
     <w:r>
       <w:rPr>
@@ -2347,7 +2255,7 @@
         <w:sz w:val="18"/>
         <w:szCs w:val="18"/>
       </w:rPr>
-      <w:t>4</w:t>
+      <w:t>3</w:t>
     </w:r>
     <w:r>
       <w:rPr>

</xml_diff>